<commit_message>
20th season - 15th summer update
</commit_message>
<xml_diff>
--- a/Wannabe GM Fantasy Hockey League Rules.docx
+++ b/Wannabe GM Fantasy Hockey League Rules.docx
@@ -436,16 +436,7 @@
           <w:sz w:val="20"/>
           <w:szCs w:val="20"/>
         </w:rPr>
-        <w:t>Each GM is required to pay a $20 franchise fee prior to the upcoming season. Franchise fees cover the league champion’s winnings as a single winner’s glorious bounty. *</w:t>
-      </w:r>
-      <w:r>
-        <w:rPr>
-          <w:rFonts w:cs="David" w:ascii="Century" w:hAnsi="Century"/>
-          <w:color w:val="000000"/>
-          <w:sz w:val="20"/>
-          <w:szCs w:val="20"/>
-        </w:rPr>
-        <w:t>Hybrid years – Optional fee ($20) on top spot amongst those that pay in. Those that do, top ranking GM wins, all Gms that wager have their spot part of a lotto for next year’s draft rank. Those that don’t keep their rank for the next year’s draft.</w:t>
+        <w:t>Each GM is required to pay a $20 franchise fee prior to the upcoming season. Franchise fees cover the league champion’s winnings as a single winner’s glorious bounty. *Hybrid years – Optional fee ($20) on top spot amongst those that pay in. Those that do, top ranking GM wins, all Gms that wager have their spot part of a lotto for next year’s draft rank. Those that don’t keep their rank for the next year’s draft.</w:t>
       </w:r>
     </w:p>
     <w:p>
@@ -664,25 +655,7 @@
           <w:sz w:val="20"/>
           <w:szCs w:val="20"/>
         </w:rPr>
-        <w:t xml:space="preserve">Runs drafts, approves trades, updates website </w:t>
-      </w:r>
-      <w:r>
-        <w:rPr>
-          <w:rFonts w:cs="David" w:ascii="Century" w:hAnsi="Century"/>
-          <w:color w:val="000000"/>
-          <w:sz w:val="20"/>
-          <w:szCs w:val="20"/>
-        </w:rPr>
-        <w:t>(http://wannabegm.com)</w:t>
-      </w:r>
-      <w:r>
-        <w:rPr>
-          <w:rFonts w:cs="David" w:ascii="Century" w:hAnsi="Century"/>
-          <w:color w:val="000000"/>
-          <w:sz w:val="20"/>
-          <w:szCs w:val="20"/>
-        </w:rPr>
-        <w:t>, interprets rules, oversees FA player signings (yup.. there they are), and runs the WGMFHL in general.</w:t>
+        <w:t>Runs drafts, approves trades, updates website (http://wannabegm.com), interprets rules, oversees FA player signings (yup.. there they are), and runs the WGMFHL in general.</w:t>
       </w:r>
     </w:p>
     <w:p>
@@ -2568,6 +2541,53 @@
           <w:szCs w:val="20"/>
         </w:rPr>
         <w:t xml:space="preserve">Each year in the offseason, the WGMFHL holds an annual Entry Draft. The order of the draft is based on a lottery leveraging the final standings at the end of the regular season. The league will have draft ballots. The current and latest champion at the time of the draft gets 1 ballot. </w:t>
+      </w:r>
+      <w:r>
+        <w:rPr>
+          <w:rFonts w:cs="David" w:ascii="Century" w:hAnsi="Century"/>
+          <w:color w:val="000000"/>
+          <w:sz w:val="20"/>
+          <w:szCs w:val="20"/>
+        </w:rPr>
+        <w:t>Bonus of 10 ballots to 2</w:t>
+      </w:r>
+      <w:r>
+        <w:rPr>
+          <w:rFonts w:cs="David" w:ascii="Century" w:hAnsi="Century"/>
+          <w:color w:val="000000"/>
+          <w:sz w:val="20"/>
+          <w:szCs w:val="20"/>
+          <w:vertAlign w:val="superscript"/>
+        </w:rPr>
+        <w:t>nd</w:t>
+      </w:r>
+      <w:r>
+        <w:rPr>
+          <w:rFonts w:cs="David" w:ascii="Century" w:hAnsi="Century"/>
+          <w:color w:val="000000"/>
+          <w:sz w:val="20"/>
+          <w:szCs w:val="20"/>
+        </w:rPr>
+        <w:t xml:space="preserve"> place and 5 ballots for 3</w:t>
+      </w:r>
+      <w:r>
+        <w:rPr>
+          <w:rFonts w:cs="David" w:ascii="Century" w:hAnsi="Century"/>
+          <w:color w:val="000000"/>
+          <w:sz w:val="20"/>
+          <w:szCs w:val="20"/>
+          <w:vertAlign w:val="superscript"/>
+        </w:rPr>
+        <w:t>rd</w:t>
+      </w:r>
+      <w:r>
+        <w:rPr>
+          <w:rFonts w:cs="David" w:ascii="Century" w:hAnsi="Century"/>
+          <w:color w:val="000000"/>
+          <w:sz w:val="20"/>
+          <w:szCs w:val="20"/>
+        </w:rPr>
+        <w:t xml:space="preserve"> as incentive to place high.</w:t>
       </w:r>
     </w:p>
     <w:p>
@@ -3094,7 +3114,6 @@
     <w:rPrDefault>
       <w:rPr>
         <w:rFonts w:ascii="Calibri" w:hAnsi="Calibri" w:eastAsia="Calibri" w:cs="" w:asciiTheme="minorHAnsi" w:cstheme="minorBidi" w:eastAsiaTheme="minorHAnsi" w:hAnsiTheme="minorHAnsi"/>
-        <w:sz w:val="22"/>
         <w:szCs w:val="22"/>
         <w:lang w:val="en-US" w:eastAsia="en-US" w:bidi="ar-SA"/>
       </w:rPr>
@@ -3483,6 +3502,7 @@
     <w:qFormat/>
     <w:pPr>
       <w:widowControl/>
+      <w:suppressAutoHyphens w:val="true"/>
       <w:bidi w:val="0"/>
       <w:spacing w:lineRule="auto" w:line="259" w:before="0" w:after="160"/>
       <w:jc w:val="left"/>

</xml_diff>